<commit_message>
Aggiunta traduzione articolo e robe varie
</commit_message>
<xml_diff>
--- a/Progetto/Progetto.docx
+++ b/Progetto/Progetto.docx
@@ -359,6 +359,18 @@
       <w:r>
         <w:t>: UrbanSound8k</w:t>
       </w:r>
+      <w:r>
+        <w:t>,ESC50</w:t>
+      </w:r>
+      <w:r>
+        <w:t xml:space="preserve">(AST già pronto </w:t>
+      </w:r>
+      <w:r>
+        <w:t>https://arxiv.org/pdf/2104.01778.pdf</w:t>
+      </w:r>
+      <w:r>
+        <w:t>)</w:t>
+      </w:r>
     </w:p>
     <w:p>
       <w:pPr>
@@ -527,6 +539,7 @@
           <w:sz w:val="30"/>
           <w:szCs w:val="30"/>
         </w:rPr>
+        <w:lastRenderedPageBreak/>
         <w:t xml:space="preserve">Proprietà modelli </w:t>
       </w:r>
     </w:p>
@@ -545,7 +558,6 @@
           <w:sz w:val="24"/>
           <w:szCs w:val="24"/>
         </w:rPr>
-        <w:lastRenderedPageBreak/>
         <w:t>CNN14</w:t>
       </w:r>
       <w:r>

</xml_diff>

<commit_message>
power points e scaletta power points
</commit_message>
<xml_diff>
--- a/Progetto/Progetto.docx
+++ b/Progetto/Progetto.docx
@@ -29,32 +29,24 @@
         <w:rPr>
           <w:lang w:val="en-US"/>
         </w:rPr>
-        <w:t xml:space="preserve">Power point </w:t>
-      </w:r>
-      <w:proofErr w:type="spellStart"/>
+        <w:t>Power point articolo</w:t>
+      </w:r>
       <w:r>
         <w:rPr>
           <w:lang w:val="en-US"/>
         </w:rPr>
-        <w:t>articolo</w:t>
-      </w:r>
-      <w:proofErr w:type="spellEnd"/>
+        <w:t xml:space="preserve"> in inglese</w:t>
+      </w:r>
       <w:r>
         <w:rPr>
           <w:lang w:val="en-US"/>
         </w:rPr>
-        <w:t xml:space="preserve"> in inglese</w:t>
+        <w:t xml:space="preserve"> G A</w:t>
       </w:r>
       <w:r>
         <w:rPr>
           <w:lang w:val="en-US"/>
         </w:rPr>
-        <w:t xml:space="preserve"> G A</w:t>
-      </w:r>
-      <w:r>
-        <w:rPr>
-          <w:lang w:val="en-US"/>
-        </w:rPr>
         <w:t xml:space="preserve"> </w:t>
       </w:r>
     </w:p>
@@ -79,23 +71,7 @@
         </w:numPr>
       </w:pPr>
       <w:r>
-        <w:t xml:space="preserve">Studiare il dataset: </w:t>
-      </w:r>
-      <w:proofErr w:type="spellStart"/>
-      <w:r>
-        <w:t>Cioe</w:t>
-      </w:r>
-      <w:proofErr w:type="spellEnd"/>
-      <w:r>
-        <w:t xml:space="preserve"> capire quanti audio, di che forma, di che durata media </w:t>
-      </w:r>
-      <w:proofErr w:type="spellStart"/>
-      <w:r>
-        <w:t>ect</w:t>
-      </w:r>
-      <w:proofErr w:type="spellEnd"/>
-      <w:r>
-        <w:t>…</w:t>
+        <w:t>Studiare il dataset: Cioe capire quanti audio, di che forma, di che durata media ect…</w:t>
       </w:r>
       <w:r>
         <w:t xml:space="preserve"> (Aldo)</w:t>
@@ -169,25 +145,7 @@
           <w:color w:val="000000"/>
           <w:lang w:val="en-US" w:eastAsia="it-IT"/>
         </w:rPr>
-        <w:t xml:space="preserve">Cafe / </w:t>
-      </w:r>
-      <w:proofErr w:type="gramStart"/>
-      <w:r>
-        <w:rPr>
-          <w:rFonts w:ascii="Calibri" w:eastAsia="Times New Roman" w:hAnsi="Calibri" w:cs="Calibri"/>
-          <w:color w:val="000000"/>
-          <w:lang w:val="en-US" w:eastAsia="it-IT"/>
-        </w:rPr>
-        <w:t>Restaurant - small cafe</w:t>
-      </w:r>
-      <w:proofErr w:type="gramEnd"/>
-      <w:r>
-        <w:rPr>
-          <w:rFonts w:ascii="Calibri" w:eastAsia="Times New Roman" w:hAnsi="Calibri" w:cs="Calibri"/>
-          <w:color w:val="000000"/>
-          <w:lang w:val="en-US" w:eastAsia="it-IT"/>
-        </w:rPr>
-        <w:t>/restaurant (indoor)</w:t>
+        <w:t>Cafe / Restaurant - small cafe/restaurant (indoor)</w:t>
       </w:r>
     </w:p>
     <w:p>
@@ -250,41 +208,13 @@
           <w:lang w:eastAsia="it-IT"/>
         </w:rPr>
       </w:pPr>
-      <w:proofErr w:type="spellStart"/>
       <w:r>
         <w:rPr>
           <w:rFonts w:ascii="Calibri" w:eastAsia="Times New Roman" w:hAnsi="Calibri" w:cs="Calibri"/>
           <w:color w:val="000000"/>
           <w:lang w:eastAsia="it-IT"/>
         </w:rPr>
-        <w:t>Forest</w:t>
-      </w:r>
-      <w:proofErr w:type="spellEnd"/>
-      <w:r>
-        <w:rPr>
-          <w:rFonts w:ascii="Calibri" w:eastAsia="Times New Roman" w:hAnsi="Calibri" w:cs="Calibri"/>
-          <w:color w:val="000000"/>
-          <w:lang w:eastAsia="it-IT"/>
-        </w:rPr>
-        <w:t xml:space="preserve"> </w:t>
-      </w:r>
-      <w:proofErr w:type="spellStart"/>
-      <w:r>
-        <w:rPr>
-          <w:rFonts w:ascii="Calibri" w:eastAsia="Times New Roman" w:hAnsi="Calibri" w:cs="Calibri"/>
-          <w:color w:val="000000"/>
-          <w:lang w:eastAsia="it-IT"/>
-        </w:rPr>
-        <w:t>path</w:t>
-      </w:r>
-      <w:proofErr w:type="spellEnd"/>
-      <w:r>
-        <w:rPr>
-          <w:rFonts w:ascii="Calibri" w:eastAsia="Times New Roman" w:hAnsi="Calibri" w:cs="Calibri"/>
-          <w:color w:val="000000"/>
-          <w:lang w:eastAsia="it-IT"/>
-        </w:rPr>
-        <w:t xml:space="preserve"> (outdoor)</w:t>
+        <w:t>Forest path (outdoor)</w:t>
       </w:r>
     </w:p>
     <w:p>
@@ -347,23 +277,13 @@
           <w:lang w:eastAsia="it-IT"/>
         </w:rPr>
       </w:pPr>
-      <w:proofErr w:type="spellStart"/>
       <w:r>
         <w:rPr>
           <w:rFonts w:ascii="Calibri" w:eastAsia="Times New Roman" w:hAnsi="Calibri" w:cs="Calibri"/>
           <w:color w:val="000000"/>
           <w:lang w:eastAsia="it-IT"/>
         </w:rPr>
-        <w:t>Lakeside</w:t>
-      </w:r>
-      <w:proofErr w:type="spellEnd"/>
-      <w:r>
-        <w:rPr>
-          <w:rFonts w:ascii="Calibri" w:eastAsia="Times New Roman" w:hAnsi="Calibri" w:cs="Calibri"/>
-          <w:color w:val="000000"/>
-          <w:lang w:eastAsia="it-IT"/>
-        </w:rPr>
-        <w:t xml:space="preserve"> beach (outdoor)</w:t>
+        <w:t>Lakeside beach (outdoor)</w:t>
       </w:r>
     </w:p>
     <w:p>
@@ -449,23 +369,13 @@
           <w:lang w:eastAsia="it-IT"/>
         </w:rPr>
       </w:pPr>
-      <w:proofErr w:type="spellStart"/>
       <w:r>
         <w:rPr>
           <w:rFonts w:ascii="Calibri" w:eastAsia="Times New Roman" w:hAnsi="Calibri" w:cs="Calibri"/>
           <w:color w:val="000000"/>
           <w:lang w:eastAsia="it-IT"/>
         </w:rPr>
-        <w:t>Residential</w:t>
-      </w:r>
-      <w:proofErr w:type="spellEnd"/>
-      <w:r>
-        <w:rPr>
-          <w:rFonts w:ascii="Calibri" w:eastAsia="Times New Roman" w:hAnsi="Calibri" w:cs="Calibri"/>
-          <w:color w:val="000000"/>
-          <w:lang w:eastAsia="it-IT"/>
-        </w:rPr>
-        <w:t xml:space="preserve"> area (outdoor)</w:t>
+        <w:t>Residential area (outdoor)</w:t>
       </w:r>
     </w:p>
     <w:p>
@@ -488,43 +398,7 @@
           <w:color w:val="000000"/>
           <w:lang w:eastAsia="it-IT"/>
         </w:rPr>
-        <w:t>Train (</w:t>
-      </w:r>
-      <w:proofErr w:type="spellStart"/>
-      <w:r>
-        <w:rPr>
-          <w:rFonts w:ascii="Calibri" w:eastAsia="Times New Roman" w:hAnsi="Calibri" w:cs="Calibri"/>
-          <w:color w:val="000000"/>
-          <w:lang w:eastAsia="it-IT"/>
-        </w:rPr>
-        <w:t>traveling</w:t>
-      </w:r>
-      <w:proofErr w:type="spellEnd"/>
-      <w:r>
-        <w:rPr>
-          <w:rFonts w:ascii="Calibri" w:eastAsia="Times New Roman" w:hAnsi="Calibri" w:cs="Calibri"/>
-          <w:color w:val="000000"/>
-          <w:lang w:eastAsia="it-IT"/>
-        </w:rPr>
-        <w:t xml:space="preserve">, </w:t>
-      </w:r>
-      <w:proofErr w:type="spellStart"/>
-      <w:r>
-        <w:rPr>
-          <w:rFonts w:ascii="Calibri" w:eastAsia="Times New Roman" w:hAnsi="Calibri" w:cs="Calibri"/>
-          <w:color w:val="000000"/>
-          <w:lang w:eastAsia="it-IT"/>
-        </w:rPr>
-        <w:t>vehicle</w:t>
-      </w:r>
-      <w:proofErr w:type="spellEnd"/>
-      <w:r>
-        <w:rPr>
-          <w:rFonts w:ascii="Calibri" w:eastAsia="Times New Roman" w:hAnsi="Calibri" w:cs="Calibri"/>
-          <w:color w:val="000000"/>
-          <w:lang w:eastAsia="it-IT"/>
-        </w:rPr>
-        <w:t>)</w:t>
+        <w:t>Train (traveling, vehicle)</w:t>
       </w:r>
     </w:p>
     <w:p>
@@ -547,43 +421,7 @@
           <w:color w:val="000000"/>
           <w:lang w:eastAsia="it-IT"/>
         </w:rPr>
-        <w:t>Tram (</w:t>
-      </w:r>
-      <w:proofErr w:type="spellStart"/>
-      <w:r>
-        <w:rPr>
-          <w:rFonts w:ascii="Calibri" w:eastAsia="Times New Roman" w:hAnsi="Calibri" w:cs="Calibri"/>
-          <w:color w:val="000000"/>
-          <w:lang w:eastAsia="it-IT"/>
-        </w:rPr>
-        <w:t>traveling</w:t>
-      </w:r>
-      <w:proofErr w:type="spellEnd"/>
-      <w:r>
-        <w:rPr>
-          <w:rFonts w:ascii="Calibri" w:eastAsia="Times New Roman" w:hAnsi="Calibri" w:cs="Calibri"/>
-          <w:color w:val="000000"/>
-          <w:lang w:eastAsia="it-IT"/>
-        </w:rPr>
-        <w:t xml:space="preserve">, </w:t>
-      </w:r>
-      <w:proofErr w:type="spellStart"/>
-      <w:r>
-        <w:rPr>
-          <w:rFonts w:ascii="Calibri" w:eastAsia="Times New Roman" w:hAnsi="Calibri" w:cs="Calibri"/>
-          <w:color w:val="000000"/>
-          <w:lang w:eastAsia="it-IT"/>
-        </w:rPr>
-        <w:t>vehicle</w:t>
-      </w:r>
-      <w:proofErr w:type="spellEnd"/>
-      <w:r>
-        <w:rPr>
-          <w:rFonts w:ascii="Calibri" w:eastAsia="Times New Roman" w:hAnsi="Calibri" w:cs="Calibri"/>
-          <w:color w:val="000000"/>
-          <w:lang w:eastAsia="it-IT"/>
-        </w:rPr>
-        <w:t>)</w:t>
+        <w:t>Tram (traveling, vehicle)</w:t>
       </w:r>
     </w:p>
     <w:p>
@@ -645,23 +483,11 @@
       <w:r>
         <w:t xml:space="preserve"> </w:t>
       </w:r>
-      <w:proofErr w:type="spellStart"/>
-      <w:proofErr w:type="gramStart"/>
       <w:r>
         <w:t>WavToVec</w:t>
       </w:r>
-      <w:proofErr w:type="spellEnd"/>
-      <w:r>
-        <w:t>(</w:t>
-      </w:r>
-      <w:proofErr w:type="spellStart"/>
-      <w:proofErr w:type="gramEnd"/>
-      <w:r>
-        <w:t>Gio</w:t>
-      </w:r>
-      <w:proofErr w:type="spellEnd"/>
-      <w:r>
-        <w:t>)</w:t>
+      <w:r>
+        <w:t>(Gio)</w:t>
       </w:r>
       <w:r>
         <w:t>,</w:t>
@@ -676,21 +502,11 @@
         <w:t xml:space="preserve">(Aldo) </w:t>
       </w:r>
       <w:r>
-        <w:t xml:space="preserve">, </w:t>
-      </w:r>
-      <w:proofErr w:type="spellStart"/>
-      <w:r>
-        <w:t>HuBERT</w:t>
-      </w:r>
-      <w:proofErr w:type="spellEnd"/>
-      <w:r>
-        <w:t xml:space="preserve">, </w:t>
-      </w:r>
-      <w:proofErr w:type="spellStart"/>
-      <w:r>
-        <w:t>VGGish</w:t>
-      </w:r>
-      <w:proofErr w:type="spellEnd"/>
+        <w:t>, HuBERT</w:t>
+      </w:r>
+      <w:r>
+        <w:t>, VGGish</w:t>
+      </w:r>
       <w:r>
         <w:t>(Ciccio)</w:t>
       </w:r>
@@ -752,15 +568,7 @@
         </w:numPr>
       </w:pPr>
       <w:r>
-        <w:t xml:space="preserve">Cercare possibili </w:t>
-      </w:r>
-      <w:proofErr w:type="spellStart"/>
-      <w:r>
-        <w:t>pre-trained</w:t>
-      </w:r>
-      <w:proofErr w:type="spellEnd"/>
-      <w:r>
-        <w:t xml:space="preserve"> p</w:t>
+        <w:t>Cercare possibili pre-trained p</w:t>
       </w:r>
       <w:r>
         <w:t>er il modello scelto</w:t>
@@ -775,23 +583,7 @@
         </w:numPr>
       </w:pPr>
       <w:r>
-        <w:t xml:space="preserve">Scegliere che </w:t>
-      </w:r>
-      <w:proofErr w:type="spellStart"/>
-      <w:r>
-        <w:t>pre</w:t>
-      </w:r>
-      <w:proofErr w:type="spellEnd"/>
-      <w:r>
-        <w:t xml:space="preserve">-processing fare e che struttura vogliamo avere il </w:t>
-      </w:r>
-      <w:proofErr w:type="gramStart"/>
-      <w:r>
-        <w:t>dataset(</w:t>
-      </w:r>
-      <w:proofErr w:type="gramEnd"/>
-      <w:r>
-        <w:t>input per la rete)</w:t>
+        <w:t>Scegliere che pre-processing fare e che struttura vogliamo avere il dataset(input per la rete)</w:t>
       </w:r>
     </w:p>
     <w:p>
@@ -815,15 +607,7 @@
         </w:numPr>
       </w:pPr>
       <w:r>
-        <w:t xml:space="preserve">Fare il </w:t>
-      </w:r>
-      <w:proofErr w:type="spellStart"/>
-      <w:r>
-        <w:t>Pre</w:t>
-      </w:r>
-      <w:proofErr w:type="spellEnd"/>
-      <w:r>
-        <w:t>-processing e avere l’input della rete</w:t>
+        <w:t>Fare il Pre-processing e avere l’input della rete</w:t>
       </w:r>
     </w:p>
     <w:p>
@@ -837,109 +621,35 @@
           <w:lang w:val="en-US"/>
         </w:rPr>
       </w:pPr>
-      <w:proofErr w:type="spellStart"/>
       <w:r>
         <w:rPr>
           <w:lang w:val="en-US"/>
         </w:rPr>
-        <w:t>Scegliere</w:t>
-      </w:r>
-      <w:proofErr w:type="spellEnd"/>
+        <w:t>Scegliere la loss function/le loss function</w:t>
+      </w:r>
       <w:r>
         <w:rPr>
           <w:lang w:val="en-US"/>
         </w:rPr>
-        <w:t xml:space="preserve"> la loss function/le loss function</w:t>
-      </w:r>
-      <w:r>
+        <w:t xml:space="preserve"> e implementarle</w:t>
+      </w:r>
+    </w:p>
+    <w:p>
+      <w:pPr>
+        <w:pStyle w:val="Paragrafoelenco"/>
+        <w:numPr>
+          <w:ilvl w:val="0"/>
+          <w:numId w:val="2"/>
+        </w:numPr>
         <w:rPr>
           <w:lang w:val="en-US"/>
         </w:rPr>
-        <w:t xml:space="preserve"> e </w:t>
-      </w:r>
-      <w:proofErr w:type="spellStart"/>
+      </w:pPr>
       <w:r>
         <w:rPr>
           <w:lang w:val="en-US"/>
         </w:rPr>
-        <w:t>implementarle</w:t>
-      </w:r>
-      <w:proofErr w:type="spellEnd"/>
-    </w:p>
-    <w:p>
-      <w:pPr>
-        <w:pStyle w:val="Paragrafoelenco"/>
-        <w:numPr>
-          <w:ilvl w:val="0"/>
-          <w:numId w:val="2"/>
-        </w:numPr>
-        <w:rPr>
-          <w:lang w:val="en-US"/>
-        </w:rPr>
-      </w:pPr>
-      <w:proofErr w:type="spellStart"/>
-      <w:r>
-        <w:rPr>
-          <w:lang w:val="en-US"/>
-        </w:rPr>
-        <w:t>Scegliere</w:t>
-      </w:r>
-      <w:proofErr w:type="spellEnd"/>
-      <w:r>
-        <w:rPr>
-          <w:lang w:val="en-US"/>
-        </w:rPr>
-        <w:t xml:space="preserve"> </w:t>
-      </w:r>
-      <w:proofErr w:type="spellStart"/>
-      <w:r>
-        <w:rPr>
-          <w:lang w:val="en-US"/>
-        </w:rPr>
-        <w:t>gli</w:t>
-      </w:r>
-      <w:proofErr w:type="spellEnd"/>
-      <w:r>
-        <w:rPr>
-          <w:lang w:val="en-US"/>
-        </w:rPr>
-        <w:t xml:space="preserve"> </w:t>
-      </w:r>
-      <w:proofErr w:type="spellStart"/>
-      <w:r>
-        <w:rPr>
-          <w:lang w:val="en-US"/>
-        </w:rPr>
-        <w:t>hyperparametri</w:t>
-      </w:r>
-      <w:proofErr w:type="spellEnd"/>
-      <w:r>
-        <w:rPr>
-          <w:lang w:val="en-US"/>
-        </w:rPr>
-        <w:t xml:space="preserve"> (</w:t>
-      </w:r>
-      <w:proofErr w:type="spellStart"/>
-      <w:r>
-        <w:rPr>
-          <w:lang w:val="en-US"/>
-        </w:rPr>
-        <w:t>lr</w:t>
-      </w:r>
-      <w:proofErr w:type="spellEnd"/>
-      <w:proofErr w:type="gramStart"/>
-      <w:r>
-        <w:rPr>
-          <w:lang w:val="en-US"/>
-        </w:rPr>
-        <w:t>, ?</w:t>
-      </w:r>
-      <w:proofErr w:type="gramEnd"/>
-      <w:r>
-        <w:rPr>
-          <w:lang w:val="en-US"/>
-        </w:rPr>
-        <w:t>)</w:t>
+        <w:t>Scegliere gli hyperparametri (lr, ?)</w:t>
       </w:r>
     </w:p>
     <w:p>
@@ -1075,61 +785,33 @@
           <w:lang w:val="en-US"/>
         </w:rPr>
         <w:lastRenderedPageBreak/>
-        <w:t xml:space="preserve">Train a network (can be pretrained, it should be </w:t>
-      </w:r>
-      <w:proofErr w:type="spellStart"/>
+        <w:t>Train a network (can be pretrained, it should be fintuned) to perform acoustic scene classification on TUT-17. You should perform the training 3 times and evaluate how the performance change using: 100% of training data, 50% of training data, 10% of training data. If the whole dataset is computationally expensive using a subset is possible</w:t>
+      </w:r>
       <w:r>
         <w:rPr>
           <w:lang w:val="en-US"/>
         </w:rPr>
-        <w:t>fintuned</w:t>
-      </w:r>
-      <w:proofErr w:type="spellEnd"/>
-      <w:r>
+        <w:tab/>
+      </w:r>
+    </w:p>
+    <w:p>
+      <w:pPr>
+        <w:pStyle w:val="Paragrafoelenco"/>
         <w:rPr>
           <w:lang w:val="en-US"/>
         </w:rPr>
-        <w:t>) to perform acoustic scene classification on TUT-17. You should perform the training 3 times and evaluate how the performance change using: 100% of training data, 50% of training data, 10% of training data. If the whole dataset is computationally expensive using a subset is possible</w:t>
-      </w:r>
+      </w:pPr>
       <w:r>
         <w:rPr>
           <w:lang w:val="en-US"/>
         </w:rPr>
-        <w:tab/>
-      </w:r>
-    </w:p>
-    <w:p>
-      <w:pPr>
-        <w:pStyle w:val="Paragrafoelenco"/>
+        <w:t xml:space="preserve">Models: </w:t>
+      </w:r>
+      <w:r>
         <w:rPr>
           <w:lang w:val="en-US"/>
         </w:rPr>
-      </w:pPr>
-      <w:r>
-        <w:rPr>
-          <w:lang w:val="en-US"/>
-        </w:rPr>
-        <w:t xml:space="preserve">Models: </w:t>
-      </w:r>
-      <w:r>
-        <w:rPr>
-          <w:lang w:val="en-US"/>
-        </w:rPr>
-        <w:t>PANNs model/Wav2Vec2.0/</w:t>
-      </w:r>
-      <w:proofErr w:type="spellStart"/>
-      <w:r>
-        <w:rPr>
-          <w:lang w:val="en-US"/>
-        </w:rPr>
-        <w:t>HuBERT</w:t>
-      </w:r>
-      <w:proofErr w:type="spellEnd"/>
-      <w:r>
-        <w:rPr>
-          <w:lang w:val="en-US"/>
-        </w:rPr>
-        <w:t>/AST</w:t>
+        <w:t>PANNs model/Wav2Vec2.0/HuBERT/AST</w:t>
       </w:r>
       <w:r>
         <w:rPr>
@@ -1189,9 +871,187 @@
           <w:sz w:val="24"/>
           <w:szCs w:val="24"/>
         </w:rPr>
-        <w:t>CNN</w:t>
-      </w:r>
-      <w:proofErr w:type="gramStart"/>
+        <w:t>CNN14</w:t>
+      </w:r>
+      <w:r>
+        <w:rPr>
+          <w:sz w:val="24"/>
+          <w:szCs w:val="24"/>
+        </w:rPr>
+        <w:t>:Rete convoluzionale creata per la classificazione audio.</w:t>
+      </w:r>
+    </w:p>
+    <w:p>
+      <w:pPr>
+        <w:pStyle w:val="Paragrafoelenco"/>
+        <w:numPr>
+          <w:ilvl w:val="0"/>
+          <w:numId w:val="4"/>
+        </w:numPr>
+        <w:jc w:val="both"/>
+        <w:rPr>
+          <w:sz w:val="24"/>
+          <w:szCs w:val="24"/>
+          <w:lang w:val="en-US"/>
+        </w:rPr>
+      </w:pPr>
+      <w:r>
+        <w:rPr>
+          <w:sz w:val="24"/>
+          <w:szCs w:val="24"/>
+          <w:lang w:val="en-US"/>
+        </w:rPr>
+        <w:t>Accetta come input dati in formato: (batch_size, num_channels, height, width).</w:t>
+      </w:r>
+    </w:p>
+    <w:p>
+      <w:pPr>
+        <w:pStyle w:val="Paragrafoelenco"/>
+        <w:numPr>
+          <w:ilvl w:val="0"/>
+          <w:numId w:val="4"/>
+        </w:numPr>
+        <w:jc w:val="both"/>
+        <w:rPr>
+          <w:sz w:val="24"/>
+          <w:szCs w:val="24"/>
+        </w:rPr>
+      </w:pPr>
+      <w:r>
+        <w:rPr>
+          <w:sz w:val="24"/>
+          <w:szCs w:val="24"/>
+        </w:rPr>
+        <w:t>Accetta come input</w:t>
+      </w:r>
+      <w:r>
+        <w:rPr>
+          <w:sz w:val="24"/>
+          <w:szCs w:val="24"/>
+        </w:rPr>
+        <w:t>:</w:t>
+      </w:r>
+    </w:p>
+    <w:p>
+      <w:pPr>
+        <w:pStyle w:val="Paragrafoelenco"/>
+        <w:numPr>
+          <w:ilvl w:val="0"/>
+          <w:numId w:val="5"/>
+        </w:numPr>
+        <w:jc w:val="both"/>
+        <w:rPr>
+          <w:sz w:val="24"/>
+          <w:szCs w:val="24"/>
+        </w:rPr>
+      </w:pPr>
+      <w:r>
+        <w:rPr>
+          <w:sz w:val="24"/>
+          <w:szCs w:val="24"/>
+        </w:rPr>
+        <w:t>Mel_Spectrogram</w:t>
+      </w:r>
+    </w:p>
+    <w:p>
+      <w:pPr>
+        <w:pStyle w:val="Paragrafoelenco"/>
+        <w:numPr>
+          <w:ilvl w:val="0"/>
+          <w:numId w:val="5"/>
+        </w:numPr>
+        <w:jc w:val="both"/>
+        <w:rPr>
+          <w:sz w:val="24"/>
+          <w:szCs w:val="24"/>
+        </w:rPr>
+      </w:pPr>
+      <w:r>
+        <w:rPr>
+          <w:sz w:val="24"/>
+          <w:szCs w:val="24"/>
+        </w:rPr>
+        <w:t xml:space="preserve"> STFT(ampiezza delle freq nel dominio del tempo)</w:t>
+      </w:r>
+    </w:p>
+    <w:p>
+      <w:pPr>
+        <w:pStyle w:val="Paragrafoelenco"/>
+        <w:numPr>
+          <w:ilvl w:val="0"/>
+          <w:numId w:val="5"/>
+        </w:numPr>
+        <w:jc w:val="both"/>
+        <w:rPr>
+          <w:sz w:val="24"/>
+          <w:szCs w:val="24"/>
+        </w:rPr>
+      </w:pPr>
+      <w:r>
+        <w:rPr>
+          <w:sz w:val="24"/>
+          <w:szCs w:val="24"/>
+        </w:rPr>
+        <w:t xml:space="preserve">chromagram(energia delle 12 classi di pitch (o cromatiche) in un segmento temporale </w:t>
+      </w:r>
+    </w:p>
+    <w:p>
+      <w:pPr>
+        <w:pStyle w:val="Paragrafoelenco"/>
+        <w:numPr>
+          <w:ilvl w:val="0"/>
+          <w:numId w:val="5"/>
+        </w:numPr>
+        <w:jc w:val="both"/>
+        <w:rPr>
+          <w:sz w:val="24"/>
+          <w:szCs w:val="24"/>
+        </w:rPr>
+      </w:pPr>
+      <w:r>
+        <w:rPr>
+          <w:sz w:val="24"/>
+          <w:szCs w:val="24"/>
+        </w:rPr>
+        <w:t>CQT(freq variabile, più alta per le basse freq. e più bassa per le alte freq, come percepiamo il suono noi)</w:t>
+      </w:r>
+    </w:p>
+    <w:p>
+      <w:pPr>
+        <w:pStyle w:val="Paragrafoelenco"/>
+        <w:numPr>
+          <w:ilvl w:val="0"/>
+          <w:numId w:val="4"/>
+        </w:numPr>
+        <w:jc w:val="both"/>
+        <w:rPr>
+          <w:sz w:val="24"/>
+          <w:szCs w:val="24"/>
+        </w:rPr>
+      </w:pPr>
+      <w:r>
+        <w:rPr>
+          <w:sz w:val="24"/>
+          <w:szCs w:val="24"/>
+        </w:rPr>
+        <w:t xml:space="preserve">Ergo non funzionante con </w:t>
+      </w:r>
+      <w:r>
+        <w:rPr>
+          <w:sz w:val="24"/>
+          <w:szCs w:val="24"/>
+        </w:rPr>
+        <w:t>i dati waveform grezzi presenti nel mio codice, tuttavia si può fare un adattamento in tempi brevi (circa 2-3 ore al più).</w:t>
+      </w:r>
+    </w:p>
+    <w:p>
+      <w:pPr>
+        <w:jc w:val="both"/>
+        <w:rPr>
+          <w:sz w:val="24"/>
+          <w:szCs w:val="24"/>
+        </w:rPr>
+      </w:pPr>
       <w:r>
         <w:rPr>
           <w:b/>
@@ -1199,411 +1059,8 @@
           <w:sz w:val="24"/>
           <w:szCs w:val="24"/>
         </w:rPr>
-        <w:t>14</w:t>
-      </w:r>
-      <w:r>
-        <w:rPr>
-          <w:sz w:val="24"/>
-          <w:szCs w:val="24"/>
-        </w:rPr>
-        <w:t>:Rete</w:t>
-      </w:r>
-      <w:proofErr w:type="gramEnd"/>
-      <w:r>
-        <w:rPr>
-          <w:sz w:val="24"/>
-          <w:szCs w:val="24"/>
-        </w:rPr>
-        <w:t xml:space="preserve"> </w:t>
-      </w:r>
-      <w:proofErr w:type="spellStart"/>
-      <w:r>
-        <w:rPr>
-          <w:sz w:val="24"/>
-          <w:szCs w:val="24"/>
-        </w:rPr>
-        <w:t>convoluzionale</w:t>
-      </w:r>
-      <w:proofErr w:type="spellEnd"/>
-      <w:r>
-        <w:rPr>
-          <w:sz w:val="24"/>
-          <w:szCs w:val="24"/>
-        </w:rPr>
-        <w:t xml:space="preserve"> creata per la classificazione audio.</w:t>
-      </w:r>
-    </w:p>
-    <w:p>
-      <w:pPr>
-        <w:pStyle w:val="Paragrafoelenco"/>
-        <w:numPr>
-          <w:ilvl w:val="0"/>
-          <w:numId w:val="4"/>
-        </w:numPr>
-        <w:jc w:val="both"/>
-        <w:rPr>
-          <w:sz w:val="24"/>
-          <w:szCs w:val="24"/>
-          <w:lang w:val="en-US"/>
-        </w:rPr>
-      </w:pPr>
-      <w:proofErr w:type="spellStart"/>
-      <w:r>
-        <w:rPr>
-          <w:sz w:val="24"/>
-          <w:szCs w:val="24"/>
-          <w:lang w:val="en-US"/>
-        </w:rPr>
-        <w:t>Accetta</w:t>
-      </w:r>
-      <w:proofErr w:type="spellEnd"/>
-      <w:r>
-        <w:rPr>
-          <w:sz w:val="24"/>
-          <w:szCs w:val="24"/>
-          <w:lang w:val="en-US"/>
-        </w:rPr>
-        <w:t xml:space="preserve"> come input </w:t>
-      </w:r>
-      <w:proofErr w:type="spellStart"/>
-      <w:r>
-        <w:rPr>
-          <w:sz w:val="24"/>
-          <w:szCs w:val="24"/>
-          <w:lang w:val="en-US"/>
-        </w:rPr>
-        <w:t>dati</w:t>
-      </w:r>
-      <w:proofErr w:type="spellEnd"/>
-      <w:r>
-        <w:rPr>
-          <w:sz w:val="24"/>
-          <w:szCs w:val="24"/>
-          <w:lang w:val="en-US"/>
-        </w:rPr>
-        <w:t xml:space="preserve"> in </w:t>
-      </w:r>
-      <w:proofErr w:type="spellStart"/>
-      <w:r>
-        <w:rPr>
-          <w:sz w:val="24"/>
-          <w:szCs w:val="24"/>
-          <w:lang w:val="en-US"/>
-        </w:rPr>
-        <w:t>formato</w:t>
-      </w:r>
-      <w:proofErr w:type="spellEnd"/>
-      <w:r>
-        <w:rPr>
-          <w:sz w:val="24"/>
-          <w:szCs w:val="24"/>
-          <w:lang w:val="en-US"/>
-        </w:rPr>
-        <w:t>: (</w:t>
-      </w:r>
-      <w:proofErr w:type="spellStart"/>
-      <w:r>
-        <w:rPr>
-          <w:sz w:val="24"/>
-          <w:szCs w:val="24"/>
-          <w:lang w:val="en-US"/>
-        </w:rPr>
-        <w:t>batch_size</w:t>
-      </w:r>
-      <w:proofErr w:type="spellEnd"/>
-      <w:r>
-        <w:rPr>
-          <w:sz w:val="24"/>
-          <w:szCs w:val="24"/>
-          <w:lang w:val="en-US"/>
-        </w:rPr>
-        <w:t xml:space="preserve">, </w:t>
-      </w:r>
-      <w:proofErr w:type="spellStart"/>
-      <w:r>
-        <w:rPr>
-          <w:sz w:val="24"/>
-          <w:szCs w:val="24"/>
-          <w:lang w:val="en-US"/>
-        </w:rPr>
-        <w:t>num_channels</w:t>
-      </w:r>
-      <w:proofErr w:type="spellEnd"/>
-      <w:r>
-        <w:rPr>
-          <w:sz w:val="24"/>
-          <w:szCs w:val="24"/>
-          <w:lang w:val="en-US"/>
-        </w:rPr>
-        <w:t>, height, width).</w:t>
-      </w:r>
-    </w:p>
-    <w:p>
-      <w:pPr>
-        <w:pStyle w:val="Paragrafoelenco"/>
-        <w:numPr>
-          <w:ilvl w:val="0"/>
-          <w:numId w:val="4"/>
-        </w:numPr>
-        <w:jc w:val="both"/>
-        <w:rPr>
-          <w:sz w:val="24"/>
-          <w:szCs w:val="24"/>
-        </w:rPr>
-      </w:pPr>
-      <w:r>
-        <w:rPr>
-          <w:sz w:val="24"/>
-          <w:szCs w:val="24"/>
-        </w:rPr>
-        <w:t>Accetta come input</w:t>
-      </w:r>
-      <w:r>
-        <w:rPr>
-          <w:sz w:val="24"/>
-          <w:szCs w:val="24"/>
-        </w:rPr>
-        <w:t>:</w:t>
-      </w:r>
-    </w:p>
-    <w:p>
-      <w:pPr>
-        <w:pStyle w:val="Paragrafoelenco"/>
-        <w:numPr>
-          <w:ilvl w:val="0"/>
-          <w:numId w:val="5"/>
-        </w:numPr>
-        <w:jc w:val="both"/>
-        <w:rPr>
-          <w:sz w:val="24"/>
-          <w:szCs w:val="24"/>
-        </w:rPr>
-      </w:pPr>
-      <w:proofErr w:type="spellStart"/>
-      <w:r>
-        <w:rPr>
-          <w:sz w:val="24"/>
-          <w:szCs w:val="24"/>
-        </w:rPr>
-        <w:t>Mel_Spectrogram</w:t>
-      </w:r>
-      <w:proofErr w:type="spellEnd"/>
-    </w:p>
-    <w:p>
-      <w:pPr>
-        <w:pStyle w:val="Paragrafoelenco"/>
-        <w:numPr>
-          <w:ilvl w:val="0"/>
-          <w:numId w:val="5"/>
-        </w:numPr>
-        <w:jc w:val="both"/>
-        <w:rPr>
-          <w:sz w:val="24"/>
-          <w:szCs w:val="24"/>
-        </w:rPr>
-      </w:pPr>
-      <w:r>
-        <w:rPr>
-          <w:sz w:val="24"/>
-          <w:szCs w:val="24"/>
-        </w:rPr>
-        <w:t xml:space="preserve"> </w:t>
-      </w:r>
-      <w:proofErr w:type="gramStart"/>
-      <w:r>
-        <w:rPr>
-          <w:sz w:val="24"/>
-          <w:szCs w:val="24"/>
-        </w:rPr>
-        <w:t>STFT(</w:t>
-      </w:r>
-      <w:proofErr w:type="gramEnd"/>
-      <w:r>
-        <w:rPr>
-          <w:sz w:val="24"/>
-          <w:szCs w:val="24"/>
-        </w:rPr>
-        <w:t xml:space="preserve">ampiezza delle </w:t>
-      </w:r>
-      <w:proofErr w:type="spellStart"/>
-      <w:r>
-        <w:rPr>
-          <w:sz w:val="24"/>
-          <w:szCs w:val="24"/>
-        </w:rPr>
-        <w:t>freq</w:t>
-      </w:r>
-      <w:proofErr w:type="spellEnd"/>
-      <w:r>
-        <w:rPr>
-          <w:sz w:val="24"/>
-          <w:szCs w:val="24"/>
-        </w:rPr>
-        <w:t xml:space="preserve"> nel dominio del tempo)</w:t>
-      </w:r>
-    </w:p>
-    <w:p>
-      <w:pPr>
-        <w:pStyle w:val="Paragrafoelenco"/>
-        <w:numPr>
-          <w:ilvl w:val="0"/>
-          <w:numId w:val="5"/>
-        </w:numPr>
-        <w:jc w:val="both"/>
-        <w:rPr>
-          <w:sz w:val="24"/>
-          <w:szCs w:val="24"/>
-        </w:rPr>
-      </w:pPr>
-      <w:proofErr w:type="spellStart"/>
-      <w:proofErr w:type="gramStart"/>
-      <w:r>
-        <w:rPr>
-          <w:sz w:val="24"/>
-          <w:szCs w:val="24"/>
-        </w:rPr>
-        <w:t>chromagram</w:t>
-      </w:r>
-      <w:proofErr w:type="spellEnd"/>
-      <w:r>
-        <w:rPr>
-          <w:sz w:val="24"/>
-          <w:szCs w:val="24"/>
-        </w:rPr>
-        <w:t>(</w:t>
-      </w:r>
-      <w:proofErr w:type="gramEnd"/>
-      <w:r>
-        <w:rPr>
-          <w:sz w:val="24"/>
-          <w:szCs w:val="24"/>
-        </w:rPr>
-        <w:t xml:space="preserve">energia delle 12 classi di pitch (o cromatiche) in un segmento temporale </w:t>
-      </w:r>
-    </w:p>
-    <w:p>
-      <w:pPr>
-        <w:pStyle w:val="Paragrafoelenco"/>
-        <w:numPr>
-          <w:ilvl w:val="0"/>
-          <w:numId w:val="5"/>
-        </w:numPr>
-        <w:jc w:val="both"/>
-        <w:rPr>
-          <w:sz w:val="24"/>
-          <w:szCs w:val="24"/>
-        </w:rPr>
-      </w:pPr>
-      <w:proofErr w:type="gramStart"/>
-      <w:r>
-        <w:rPr>
-          <w:sz w:val="24"/>
-          <w:szCs w:val="24"/>
-        </w:rPr>
-        <w:t>CQT(</w:t>
-      </w:r>
-      <w:proofErr w:type="spellStart"/>
-      <w:proofErr w:type="gramEnd"/>
-      <w:r>
-        <w:rPr>
-          <w:sz w:val="24"/>
-          <w:szCs w:val="24"/>
-        </w:rPr>
-        <w:t>freq</w:t>
-      </w:r>
-      <w:proofErr w:type="spellEnd"/>
-      <w:r>
-        <w:rPr>
-          <w:sz w:val="24"/>
-          <w:szCs w:val="24"/>
-        </w:rPr>
-        <w:t xml:space="preserve"> variabile, più alta per le basse </w:t>
-      </w:r>
-      <w:proofErr w:type="spellStart"/>
-      <w:r>
-        <w:rPr>
-          <w:sz w:val="24"/>
-          <w:szCs w:val="24"/>
-        </w:rPr>
-        <w:t>freq</w:t>
-      </w:r>
-      <w:proofErr w:type="spellEnd"/>
-      <w:r>
-        <w:rPr>
-          <w:sz w:val="24"/>
-          <w:szCs w:val="24"/>
-        </w:rPr>
-        <w:t xml:space="preserve">. e più bassa per le alte </w:t>
-      </w:r>
-      <w:proofErr w:type="spellStart"/>
-      <w:r>
-        <w:rPr>
-          <w:sz w:val="24"/>
-          <w:szCs w:val="24"/>
-        </w:rPr>
-        <w:t>freq</w:t>
-      </w:r>
-      <w:proofErr w:type="spellEnd"/>
-      <w:r>
-        <w:rPr>
-          <w:sz w:val="24"/>
-          <w:szCs w:val="24"/>
-        </w:rPr>
-        <w:t>, come percepiamo il suono noi)</w:t>
-      </w:r>
-    </w:p>
-    <w:p>
-      <w:pPr>
-        <w:pStyle w:val="Paragrafoelenco"/>
-        <w:numPr>
-          <w:ilvl w:val="0"/>
-          <w:numId w:val="4"/>
-        </w:numPr>
-        <w:jc w:val="both"/>
-        <w:rPr>
-          <w:sz w:val="24"/>
-          <w:szCs w:val="24"/>
-        </w:rPr>
-      </w:pPr>
-      <w:r>
-        <w:rPr>
-          <w:sz w:val="24"/>
-          <w:szCs w:val="24"/>
-        </w:rPr>
-        <w:t xml:space="preserve">Ergo non funzionante con </w:t>
-      </w:r>
-      <w:r>
-        <w:rPr>
-          <w:sz w:val="24"/>
-          <w:szCs w:val="24"/>
-        </w:rPr>
-        <w:t xml:space="preserve">i dati </w:t>
-      </w:r>
-      <w:proofErr w:type="spellStart"/>
-      <w:r>
-        <w:rPr>
-          <w:sz w:val="24"/>
-          <w:szCs w:val="24"/>
-        </w:rPr>
-        <w:t>waveform</w:t>
-      </w:r>
-      <w:proofErr w:type="spellEnd"/>
-      <w:r>
-        <w:rPr>
-          <w:sz w:val="24"/>
-          <w:szCs w:val="24"/>
-        </w:rPr>
-        <w:t xml:space="preserve"> grezzi presenti nel mio codice, tuttavia si può fare un adattamento in tempi brevi (circa 2-3 ore al più).</w:t>
-      </w:r>
-    </w:p>
-    <w:p>
-      <w:pPr>
-        <w:jc w:val="both"/>
-        <w:rPr>
-          <w:sz w:val="24"/>
-          <w:szCs w:val="24"/>
-        </w:rPr>
-      </w:pPr>
+        <w:t>AST</w:t>
+      </w:r>
       <w:r>
         <w:rPr>
           <w:b/>
@@ -1611,8 +1068,66 @@
           <w:sz w:val="24"/>
           <w:szCs w:val="24"/>
         </w:rPr>
-        <w:t>AST</w:t>
-      </w:r>
+        <w:t>:</w:t>
+      </w:r>
+      <w:r>
+        <w:rPr>
+          <w:sz w:val="24"/>
+          <w:szCs w:val="24"/>
+        </w:rPr>
+        <w:t xml:space="preserve"> Modello transformer che può dunque catturare le dipendenze nell’audio. </w:t>
+      </w:r>
+    </w:p>
+    <w:p>
+      <w:pPr>
+        <w:pStyle w:val="Paragrafoelenco"/>
+        <w:numPr>
+          <w:ilvl w:val="0"/>
+          <w:numId w:val="4"/>
+        </w:numPr>
+        <w:jc w:val="both"/>
+        <w:rPr>
+          <w:sz w:val="24"/>
+          <w:szCs w:val="24"/>
+        </w:rPr>
+      </w:pPr>
+      <w:r>
+        <w:rPr>
+          <w:sz w:val="24"/>
+          <w:szCs w:val="24"/>
+        </w:rPr>
+        <w:t>Accetta come input letteralmente i Mel_spectrogram, con input dati in formato:(batch_size,numero_bande_mel,numero_frame temporali).</w:t>
+      </w:r>
+    </w:p>
+    <w:p>
+      <w:pPr>
+        <w:pStyle w:val="Paragrafoelenco"/>
+        <w:numPr>
+          <w:ilvl w:val="0"/>
+          <w:numId w:val="4"/>
+        </w:numPr>
+        <w:jc w:val="both"/>
+        <w:rPr>
+          <w:sz w:val="24"/>
+          <w:szCs w:val="24"/>
+        </w:rPr>
+      </w:pPr>
+      <w:r>
+        <w:rPr>
+          <w:sz w:val="24"/>
+          <w:szCs w:val="24"/>
+        </w:rPr>
+        <w:t>Seppur come per CNN14 non è adatto ad avere in input i risultati del mio algoritmo, al tempo stesso è adattabile e ben si confà al mio aver tenuto in considerazione a che evento ci riferiamo e l’ordine dell’evento. Tuttavia potrebbero esserci problemi per il query set avendo considerato eventi di fatto superframe più che eventi in sé.</w:t>
+      </w:r>
+    </w:p>
+    <w:p>
+      <w:pPr>
+        <w:jc w:val="both"/>
+        <w:rPr>
+          <w:sz w:val="24"/>
+          <w:szCs w:val="24"/>
+        </w:rPr>
+      </w:pPr>
       <w:r>
         <w:rPr>
           <w:b/>
@@ -1620,130 +1135,8 @@
           <w:sz w:val="24"/>
           <w:szCs w:val="24"/>
         </w:rPr>
-        <w:t>:</w:t>
-      </w:r>
-      <w:r>
-        <w:rPr>
-          <w:sz w:val="24"/>
-          <w:szCs w:val="24"/>
-        </w:rPr>
-        <w:t xml:space="preserve"> Modello transformer che può dunque catturare le dipendenze nell’audio. </w:t>
-      </w:r>
-    </w:p>
-    <w:p>
-      <w:pPr>
-        <w:pStyle w:val="Paragrafoelenco"/>
-        <w:numPr>
-          <w:ilvl w:val="0"/>
-          <w:numId w:val="4"/>
-        </w:numPr>
-        <w:jc w:val="both"/>
-        <w:rPr>
-          <w:sz w:val="24"/>
-          <w:szCs w:val="24"/>
-        </w:rPr>
-      </w:pPr>
-      <w:r>
-        <w:rPr>
-          <w:sz w:val="24"/>
-          <w:szCs w:val="24"/>
-        </w:rPr>
-        <w:t xml:space="preserve">Accetta come input letteralmente i </w:t>
-      </w:r>
-      <w:proofErr w:type="spellStart"/>
-      <w:r>
-        <w:rPr>
-          <w:sz w:val="24"/>
-          <w:szCs w:val="24"/>
-        </w:rPr>
-        <w:t>Mel_spectrogram</w:t>
-      </w:r>
-      <w:proofErr w:type="spellEnd"/>
-      <w:r>
-        <w:rPr>
-          <w:sz w:val="24"/>
-          <w:szCs w:val="24"/>
-        </w:rPr>
-        <w:t>, con input dati in formato:(</w:t>
-      </w:r>
-      <w:proofErr w:type="spellStart"/>
-      <w:r>
-        <w:rPr>
-          <w:sz w:val="24"/>
-          <w:szCs w:val="24"/>
-        </w:rPr>
-        <w:t>batch_</w:t>
-      </w:r>
-      <w:proofErr w:type="gramStart"/>
-      <w:r>
-        <w:rPr>
-          <w:sz w:val="24"/>
-          <w:szCs w:val="24"/>
-        </w:rPr>
-        <w:t>size,numero</w:t>
-      </w:r>
-      <w:proofErr w:type="gramEnd"/>
-      <w:r>
-        <w:rPr>
-          <w:sz w:val="24"/>
-          <w:szCs w:val="24"/>
-        </w:rPr>
-        <w:t>_bande_mel,numero_frame</w:t>
-      </w:r>
-      <w:proofErr w:type="spellEnd"/>
-      <w:r>
-        <w:rPr>
-          <w:sz w:val="24"/>
-          <w:szCs w:val="24"/>
-        </w:rPr>
-        <w:t xml:space="preserve"> temporali).</w:t>
-      </w:r>
-    </w:p>
-    <w:p>
-      <w:pPr>
-        <w:pStyle w:val="Paragrafoelenco"/>
-        <w:numPr>
-          <w:ilvl w:val="0"/>
-          <w:numId w:val="4"/>
-        </w:numPr>
-        <w:jc w:val="both"/>
-        <w:rPr>
-          <w:sz w:val="24"/>
-          <w:szCs w:val="24"/>
-        </w:rPr>
-      </w:pPr>
-      <w:r>
-        <w:rPr>
-          <w:sz w:val="24"/>
-          <w:szCs w:val="24"/>
-        </w:rPr>
-        <w:t xml:space="preserve">Seppur come per CNN14 non è adatto ad avere in input i risultati del mio algoritmo, al tempo stesso è adattabile e ben si confà al mio aver tenuto in considerazione a che evento ci riferiamo e l’ordine dell’evento. Tuttavia potrebbero esserci problemi per il query set avendo considerato eventi di fatto </w:t>
-      </w:r>
-      <w:proofErr w:type="spellStart"/>
-      <w:r>
-        <w:rPr>
-          <w:sz w:val="24"/>
-          <w:szCs w:val="24"/>
-        </w:rPr>
-        <w:t>superframe</w:t>
-      </w:r>
-      <w:proofErr w:type="spellEnd"/>
-      <w:r>
-        <w:rPr>
-          <w:sz w:val="24"/>
-          <w:szCs w:val="24"/>
-        </w:rPr>
-        <w:t xml:space="preserve"> più che eventi in sé.</w:t>
-      </w:r>
-    </w:p>
-    <w:p>
-      <w:pPr>
-        <w:jc w:val="both"/>
-        <w:rPr>
-          <w:sz w:val="24"/>
-          <w:szCs w:val="24"/>
-        </w:rPr>
-      </w:pPr>
+        <w:t>Wave2Vec</w:t>
+      </w:r>
       <w:r>
         <w:rPr>
           <w:b/>
@@ -1751,15 +1144,6 @@
           <w:sz w:val="24"/>
           <w:szCs w:val="24"/>
         </w:rPr>
-        <w:t>Wave2Vec</w:t>
-      </w:r>
-      <w:r>
-        <w:rPr>
-          <w:b/>
-          <w:bCs/>
-          <w:sz w:val="24"/>
-          <w:szCs w:val="24"/>
-        </w:rPr>
         <w:t xml:space="preserve">: </w:t>
       </w:r>
       <w:r>
@@ -1767,55 +1151,7 @@
           <w:sz w:val="24"/>
           <w:szCs w:val="24"/>
         </w:rPr>
-        <w:t>Modello di rappresentazione audio che elabora un audio grezzo(</w:t>
-      </w:r>
-      <w:proofErr w:type="spellStart"/>
-      <w:r>
-        <w:rPr>
-          <w:sz w:val="24"/>
-          <w:szCs w:val="24"/>
-        </w:rPr>
-        <w:t>waveform</w:t>
-      </w:r>
-      <w:proofErr w:type="spellEnd"/>
-      <w:r>
-        <w:rPr>
-          <w:sz w:val="24"/>
-          <w:szCs w:val="24"/>
-        </w:rPr>
-        <w:t xml:space="preserve">) e apprende rappresentazioni in un </w:t>
-      </w:r>
-      <w:proofErr w:type="spellStart"/>
-      <w:r>
-        <w:rPr>
-          <w:sz w:val="24"/>
-          <w:szCs w:val="24"/>
-        </w:rPr>
-        <w:t>latent</w:t>
-      </w:r>
-      <w:proofErr w:type="spellEnd"/>
-      <w:r>
-        <w:rPr>
-          <w:sz w:val="24"/>
-          <w:szCs w:val="24"/>
-        </w:rPr>
-        <w:t xml:space="preserve"> </w:t>
-      </w:r>
-      <w:proofErr w:type="spellStart"/>
-      <w:r>
-        <w:rPr>
-          <w:sz w:val="24"/>
-          <w:szCs w:val="24"/>
-        </w:rPr>
-        <w:t>space</w:t>
-      </w:r>
-      <w:proofErr w:type="spellEnd"/>
-      <w:r>
-        <w:rPr>
-          <w:sz w:val="24"/>
-          <w:szCs w:val="24"/>
-        </w:rPr>
-        <w:t xml:space="preserve"> per riconoscimento vocale.</w:t>
+        <w:t>Modello di rappresentazione audio che elabora un audio grezzo(waveform) e apprende rappresentazioni in un latent space per riconoscimento vocale.</w:t>
       </w:r>
     </w:p>
     <w:p>
@@ -1836,23 +1172,234 @@
           <w:sz w:val="24"/>
           <w:szCs w:val="24"/>
         </w:rPr>
-        <w:t xml:space="preserve">Accetta come input gli audio grezzi, cioè i famosi campioni creati dal mio algoritmo, in formato 1D di dimensione dei campioni audio (o nel nostro caso </w:t>
-      </w:r>
-      <w:proofErr w:type="gramStart"/>
-      <w:r>
-        <w:rPr>
-          <w:sz w:val="24"/>
-          <w:szCs w:val="24"/>
-        </w:rPr>
-        <w:t>delle frames</w:t>
-      </w:r>
-      <w:proofErr w:type="gramEnd"/>
-      <w:r>
-        <w:rPr>
-          <w:sz w:val="24"/>
-          <w:szCs w:val="24"/>
-        </w:rPr>
-        <w:t>)</w:t>
+        <w:t>Accetta come input gli audio grezzi, cioè i famosi campioni creati dal mio algoritmo, in formato 1D di dimensione dei campioni audio (o nel nostro caso delle frames)</w:t>
+      </w:r>
+    </w:p>
+    <w:p>
+      <w:pPr>
+        <w:jc w:val="both"/>
+        <w:rPr>
+          <w:sz w:val="24"/>
+          <w:szCs w:val="24"/>
+        </w:rPr>
+      </w:pPr>
+    </w:p>
+    <w:p>
+      <w:pPr>
+        <w:jc w:val="both"/>
+        <w:rPr>
+          <w:sz w:val="24"/>
+          <w:szCs w:val="24"/>
+        </w:rPr>
+      </w:pPr>
+    </w:p>
+    <w:p>
+      <w:pPr>
+        <w:jc w:val="center"/>
+        <w:rPr>
+          <w:sz w:val="24"/>
+          <w:szCs w:val="24"/>
+        </w:rPr>
+      </w:pPr>
+    </w:p>
+    <w:p>
+      <w:pPr>
+        <w:jc w:val="center"/>
+        <w:rPr>
+          <w:sz w:val="24"/>
+          <w:szCs w:val="24"/>
+        </w:rPr>
+      </w:pPr>
+    </w:p>
+    <w:p>
+      <w:pPr>
+        <w:jc w:val="center"/>
+        <w:rPr>
+          <w:sz w:val="24"/>
+          <w:szCs w:val="24"/>
+        </w:rPr>
+      </w:pPr>
+    </w:p>
+    <w:p>
+      <w:pPr>
+        <w:jc w:val="center"/>
+        <w:rPr>
+          <w:sz w:val="24"/>
+          <w:szCs w:val="24"/>
+        </w:rPr>
+      </w:pPr>
+    </w:p>
+    <w:p>
+      <w:pPr>
+        <w:jc w:val="center"/>
+        <w:rPr>
+          <w:sz w:val="24"/>
+          <w:szCs w:val="24"/>
+        </w:rPr>
+      </w:pPr>
+    </w:p>
+    <w:p>
+      <w:pPr>
+        <w:jc w:val="center"/>
+        <w:rPr>
+          <w:sz w:val="24"/>
+          <w:szCs w:val="24"/>
+        </w:rPr>
+      </w:pPr>
+      <w:r>
+        <w:rPr>
+          <w:sz w:val="24"/>
+          <w:szCs w:val="24"/>
+        </w:rPr>
+        <w:lastRenderedPageBreak/>
+        <w:t>Presentazione</w:t>
+      </w:r>
+    </w:p>
+    <w:p>
+      <w:pPr>
+        <w:pStyle w:val="Paragrafoelenco"/>
+        <w:numPr>
+          <w:ilvl w:val="0"/>
+          <w:numId w:val="6"/>
+        </w:numPr>
+        <w:jc w:val="both"/>
+        <w:rPr>
+          <w:sz w:val="24"/>
+          <w:szCs w:val="24"/>
+        </w:rPr>
+      </w:pPr>
+      <w:r>
+        <w:rPr>
+          <w:sz w:val="24"/>
+          <w:szCs w:val="24"/>
+        </w:rPr>
+        <w:t>Parlare del task in generale</w:t>
+      </w:r>
+    </w:p>
+    <w:p>
+      <w:pPr>
+        <w:pStyle w:val="Paragrafoelenco"/>
+        <w:numPr>
+          <w:ilvl w:val="0"/>
+          <w:numId w:val="6"/>
+        </w:numPr>
+        <w:jc w:val="both"/>
+        <w:rPr>
+          <w:sz w:val="24"/>
+          <w:szCs w:val="24"/>
+        </w:rPr>
+      </w:pPr>
+      <w:r>
+        <w:rPr>
+          <w:sz w:val="24"/>
+          <w:szCs w:val="24"/>
+        </w:rPr>
+        <w:t>Parlare delle specifiche del task</w:t>
+      </w:r>
+    </w:p>
+    <w:p>
+      <w:pPr>
+        <w:pStyle w:val="Paragrafoelenco"/>
+        <w:numPr>
+          <w:ilvl w:val="0"/>
+          <w:numId w:val="6"/>
+        </w:numPr>
+        <w:jc w:val="both"/>
+        <w:rPr>
+          <w:sz w:val="24"/>
+          <w:szCs w:val="24"/>
+        </w:rPr>
+      </w:pPr>
+      <w:r>
+        <w:rPr>
+          <w:sz w:val="24"/>
+          <w:szCs w:val="24"/>
+        </w:rPr>
+        <w:t>Parlare del modello utilizzato</w:t>
+      </w:r>
+    </w:p>
+    <w:p>
+      <w:pPr>
+        <w:pStyle w:val="Paragrafoelenco"/>
+        <w:numPr>
+          <w:ilvl w:val="0"/>
+          <w:numId w:val="6"/>
+        </w:numPr>
+        <w:jc w:val="both"/>
+        <w:rPr>
+          <w:sz w:val="24"/>
+          <w:szCs w:val="24"/>
+        </w:rPr>
+      </w:pPr>
+      <w:r>
+        <w:rPr>
+          <w:sz w:val="24"/>
+          <w:szCs w:val="24"/>
+        </w:rPr>
+        <w:t>Parlare del pre-processing + codice</w:t>
+      </w:r>
+    </w:p>
+    <w:p>
+      <w:pPr>
+        <w:pStyle w:val="Paragrafoelenco"/>
+        <w:numPr>
+          <w:ilvl w:val="0"/>
+          <w:numId w:val="6"/>
+        </w:numPr>
+        <w:jc w:val="both"/>
+        <w:rPr>
+          <w:sz w:val="24"/>
+          <w:szCs w:val="24"/>
+        </w:rPr>
+      </w:pPr>
+      <w:r>
+        <w:rPr>
+          <w:sz w:val="24"/>
+          <w:szCs w:val="24"/>
+        </w:rPr>
+        <w:t>Parlare del train + codice</w:t>
+      </w:r>
+    </w:p>
+    <w:p>
+      <w:pPr>
+        <w:pStyle w:val="Paragrafoelenco"/>
+        <w:numPr>
+          <w:ilvl w:val="0"/>
+          <w:numId w:val="6"/>
+        </w:numPr>
+        <w:jc w:val="both"/>
+        <w:rPr>
+          <w:sz w:val="24"/>
+          <w:szCs w:val="24"/>
+        </w:rPr>
+      </w:pPr>
+      <w:r>
+        <w:rPr>
+          <w:sz w:val="24"/>
+          <w:szCs w:val="24"/>
+        </w:rPr>
+        <w:t>Parlare dei risultati matematici con grafici/tabelle</w:t>
+      </w:r>
+    </w:p>
+    <w:p>
+      <w:pPr>
+        <w:pStyle w:val="Paragrafoelenco"/>
+        <w:numPr>
+          <w:ilvl w:val="0"/>
+          <w:numId w:val="6"/>
+        </w:numPr>
+        <w:jc w:val="both"/>
+        <w:rPr>
+          <w:sz w:val="24"/>
+          <w:szCs w:val="24"/>
+        </w:rPr>
+      </w:pPr>
+      <w:r>
+        <w:rPr>
+          <w:sz w:val="24"/>
+          <w:szCs w:val="24"/>
+        </w:rPr>
+        <w:t>Parlare di eventuali idee aggiuntive o ragionamenti teorici</w:t>
       </w:r>
     </w:p>
     <w:p/>
@@ -2504,7 +2051,7 @@
   <w:abstractNum w:abstractNumId="6" w15:restartNumberingAfterBreak="0">
     <w:nsid w:val="6CD8627E"/>
     <w:multiLevelType w:val="hybridMultilevel"/>
-    <w:tmpl w:val="7D406B28"/>
+    <w:tmpl w:val="7E8890EA"/>
     <w:lvl w:ilvl="0" w:tplc="04100001">
       <w:start w:val="1"/>
       <w:numFmt w:val="bullet"/>

</xml_diff>